<commit_message>
updated notes for sprint 2 planning
</commit_message>
<xml_diff>
--- a/project management/how to life-vision_and_feature_planning.docx
+++ b/project management/how to life-vision_and_feature_planning.docx
@@ -68,7 +68,15 @@
         <w:t xml:space="preserve"> </w:t>
       </w:r>
       <w:r>
-        <w:t>How To Life</w:t>
+        <w:t xml:space="preserve">How </w:t>
+      </w:r>
+      <w:proofErr w:type="gramStart"/>
+      <w:r>
+        <w:t>To</w:t>
+      </w:r>
+      <w:proofErr w:type="gramEnd"/>
+      <w:r>
+        <w:t xml:space="preserve"> Life</w:t>
       </w:r>
       <w:r>
         <w:t xml:space="preserve"> Feature Planning</w:t>
@@ -256,6 +264,9 @@
       <w:r>
         <w:t xml:space="preserve"> API</w:t>
       </w:r>
+      <w:r>
+        <w:t xml:space="preserve"> </w:t>
+      </w:r>
     </w:p>
     <w:p>
       <w:pPr>
@@ -500,7 +511,13 @@
               <w:spacing w:before="0" w:line="240" w:lineRule="auto"/>
             </w:pPr>
             <w:r>
-              <w:t>Chat box with chat GPT</w:t>
+              <w:t>Chat bo</w:t>
+            </w:r>
+            <w:r>
+              <w:t>t</w:t>
+            </w:r>
+            <w:r>
+              <w:t xml:space="preserve"> with chat GPT</w:t>
             </w:r>
             <w:r>
               <w:t xml:space="preserve"> (flash lecture on chat app 7/8)</w:t>
@@ -583,13 +600,22 @@
               </w:pBdr>
               <w:spacing w:before="0" w:line="240" w:lineRule="auto"/>
             </w:pPr>
+            <w:r>
+              <w:t xml:space="preserve">Resources to return =&gt; </w:t>
+            </w:r>
             <w:proofErr w:type="spellStart"/>
             <w:r>
               <w:t>Youtube</w:t>
             </w:r>
             <w:proofErr w:type="spellEnd"/>
             <w:r>
-              <w:t xml:space="preserve"> video step by step guide for specific skill</w:t>
+              <w:t xml:space="preserve"> video</w:t>
+            </w:r>
+            <w:r>
+              <w:t>, article,</w:t>
+            </w:r>
+            <w:r>
+              <w:t xml:space="preserve"> step by step guide for specific skill</w:t>
             </w:r>
           </w:p>
         </w:tc>
@@ -1236,7 +1262,15 @@
               <w:spacing w:before="0" w:line="240" w:lineRule="auto"/>
             </w:pPr>
             <w:r>
-              <w:t>Enhanced prompt/search template that gets added to user request, on the backend – for example “how do I fix a tire” – return step by step instruction to fix a tire for a 16 year old in a given tone be careful w/ tone</w:t>
+              <w:t xml:space="preserve">Enhanced prompt/search template that gets added to user request, on the backend – for example “how do I fix a tire” – return step by step instruction to fix a tire for a </w:t>
+            </w:r>
+            <w:proofErr w:type="gramStart"/>
+            <w:r>
+              <w:t>16 year old</w:t>
+            </w:r>
+            <w:proofErr w:type="gramEnd"/>
+            <w:r>
+              <w:t xml:space="preserve"> in a given tone be careful w/ tone</w:t>
             </w:r>
           </w:p>
         </w:tc>
@@ -1818,7 +1852,15 @@
         <w:spacing w:before="0" w:line="240" w:lineRule="auto"/>
       </w:pPr>
       <w:r>
-        <w:t>What is the exact problem that the app is going to solve? This answers help define main features, start here</w:t>
+        <w:t xml:space="preserve">What is the exact problem that the app is going to solve? </w:t>
+      </w:r>
+      <w:proofErr w:type="gramStart"/>
+      <w:r>
+        <w:t>This answers</w:t>
+      </w:r>
+      <w:proofErr w:type="gramEnd"/>
+      <w:r>
+        <w:t xml:space="preserve"> help define main features, start here</w:t>
       </w:r>
     </w:p>
     <w:p>

</xml_diff>